<commit_message>
Zipped and pdf created for submission ICE4
</commit_message>
<xml_diff>
--- a/ICE Projects/COSC2100_ICE4_Report_RobertMacklem.docx
+++ b/ICE Projects/COSC2100_ICE4_Report_RobertMacklem.docx
@@ -175,8 +175,8 @@
         </w:rPr>
       </w:pPr>
       <w:r>
-        <w:object w:dxaOrig="6660" w:dyaOrig="7499">
-          <v:rect xmlns:o="urn:schemas-microsoft-com:office:office" xmlns:v="urn:schemas-microsoft-com:vml" id="rectole0000000000" style="width:333.000000pt;height:374.950000pt" o:preferrelative="t" o:ole="">
+        <w:object w:dxaOrig="5279" w:dyaOrig="6045">
+          <v:rect xmlns:o="urn:schemas-microsoft-com:office:office" xmlns:v="urn:schemas-microsoft-com:vml" id="rectole0000000000" style="width:263.950000pt;height:302.250000pt" o:preferrelative="t" o:ole="">
             <o:lock v:ext="edit"/>
             <v:imagedata xmlns:r="http://schemas.openxmlformats.org/officeDocument/2006/relationships" r:id="docRId1" o:title=""/>
           </v:rect>
@@ -227,7 +227,7 @@
     </w:p>
     <w:p>
       <w:pPr>
-        <w:spacing w:before="0" w:after="160" w:line="259"/>
+        <w:spacing w:before="0" w:after="160" w:line="240"/>
         <w:ind w:right="0" w:left="0" w:firstLine="0"/>
         <w:jc w:val="left"/>
         <w:rPr>
@@ -240,12 +240,12 @@
         </w:rPr>
       </w:pPr>
       <w:r>
-        <w:object w:dxaOrig="7084" w:dyaOrig="4262">
-          <v:rect xmlns:o="urn:schemas-microsoft-com:office:office" xmlns:v="urn:schemas-microsoft-com:vml" id="rectole0000000001" style="width:354.200000pt;height:213.100000pt" o:preferrelative="t" o:ole="">
+        <w:object w:dxaOrig="5369" w:dyaOrig="6120">
+          <v:rect xmlns:o="urn:schemas-microsoft-com:office:office" xmlns:v="urn:schemas-microsoft-com:vml" id="rectole0000000001" style="width:268.450000pt;height:306.000000pt" o:preferrelative="t" o:ole="">
             <o:lock v:ext="edit"/>
             <v:imagedata xmlns:r="http://schemas.openxmlformats.org/officeDocument/2006/relationships" r:id="docRId3" o:title=""/>
           </v:rect>
-          <o:OLEObject xmlns:r="http://schemas.openxmlformats.org/officeDocument/2006/relationships" xmlns:o="urn:schemas-microsoft-com:office:office" Type="Embed" ProgID="StaticMetafile" DrawAspect="Content" ObjectID="0000000001" ShapeID="rectole0000000001" r:id="docRId2"/>
+          <o:OLEObject xmlns:r="http://schemas.openxmlformats.org/officeDocument/2006/relationships" xmlns:o="urn:schemas-microsoft-com:office:office" Type="Embed" ProgID="StaticDib" DrawAspect="Content" ObjectID="0000000001" ShapeID="rectole0000000001" r:id="docRId2"/>
         </w:object>
       </w:r>
     </w:p>
@@ -293,27 +293,42 @@
     </w:p>
     <w:p>
       <w:pPr>
-        <w:spacing w:before="0" w:after="160" w:line="259"/>
-        <w:ind w:right="0" w:left="0" w:firstLine="0"/>
-        <w:jc w:val="left"/>
-        <w:rPr>
-          <w:rFonts w:ascii="Aptos" w:hAnsi="Aptos" w:cs="Aptos" w:eastAsia="Aptos"/>
-          <w:color w:val="auto"/>
-          <w:spacing w:val="0"/>
-          <w:position w:val="0"/>
-          <w:sz w:val="22"/>
-          <w:shd w:fill="auto" w:val="clear"/>
-        </w:rPr>
-      </w:pPr>
-      <w:r>
-        <w:object w:dxaOrig="7084" w:dyaOrig="4262">
-          <v:rect xmlns:o="urn:schemas-microsoft-com:office:office" xmlns:v="urn:schemas-microsoft-com:vml" id="rectole0000000002" style="width:354.200000pt;height:213.100000pt" o:preferrelative="t" o:ole="">
+        <w:spacing w:before="0" w:after="160" w:line="240"/>
+        <w:ind w:right="0" w:left="0" w:firstLine="0"/>
+        <w:jc w:val="left"/>
+        <w:rPr>
+          <w:rFonts w:ascii="Calibri" w:hAnsi="Calibri" w:cs="Calibri" w:eastAsia="Calibri"/>
+          <w:color w:val="auto"/>
+          <w:spacing w:val="0"/>
+          <w:position w:val="0"/>
+          <w:sz w:val="22"/>
+          <w:shd w:fill="auto" w:val="clear"/>
+        </w:rPr>
+      </w:pPr>
+      <w:r>
+        <w:object w:dxaOrig="5369" w:dyaOrig="6120">
+          <v:rect xmlns:o="urn:schemas-microsoft-com:office:office" xmlns:v="urn:schemas-microsoft-com:vml" id="rectole0000000002" style="width:268.450000pt;height:306.000000pt" o:preferrelative="t" o:ole="">
             <o:lock v:ext="edit"/>
             <v:imagedata xmlns:r="http://schemas.openxmlformats.org/officeDocument/2006/relationships" r:id="docRId5" o:title=""/>
           </v:rect>
           <o:OLEObject xmlns:r="http://schemas.openxmlformats.org/officeDocument/2006/relationships" xmlns:o="urn:schemas-microsoft-com:office:office" Type="Embed" ProgID="StaticMetafile" DrawAspect="Content" ObjectID="0000000002" ShapeID="rectole0000000002" r:id="docRId4"/>
         </w:object>
       </w:r>
+    </w:p>
+    <w:p>
+      <w:pPr>
+        <w:spacing w:before="0" w:after="160" w:line="259"/>
+        <w:ind w:right="0" w:left="0" w:firstLine="0"/>
+        <w:jc w:val="left"/>
+        <w:rPr>
+          <w:rFonts w:ascii="Aptos" w:hAnsi="Aptos" w:cs="Aptos" w:eastAsia="Aptos"/>
+          <w:color w:val="auto"/>
+          <w:spacing w:val="0"/>
+          <w:position w:val="0"/>
+          <w:sz w:val="22"/>
+          <w:shd w:fill="auto" w:val="clear"/>
+        </w:rPr>
+      </w:pPr>
     </w:p>
     <w:p>
       <w:pPr>

</xml_diff>